<commit_message>
Signed-off-by: Dylan Peevers <Dylan.Peevers@students.ittralee.ie>
</commit_message>
<xml_diff>
--- a/Documentation/Dylan Peevers Requirement Specification.docx
+++ b/Documentation/Dylan Peevers Requirement Specification.docx
@@ -156,7 +156,13 @@
         <w:t>m the StockSystem</w:t>
       </w:r>
       <w:r>
-        <w:t xml:space="preserve"> which would then reduce the amount of each item purchased.</w:t>
+        <w:t xml:space="preserve"> which would then reduce the amount of each item</w:t>
+      </w:r>
+      <w:r>
+        <w:t xml:space="preserve"> the customer</w:t>
+      </w:r>
+      <w:r>
+        <w:t xml:space="preserve"> purchased.</w:t>
       </w:r>
     </w:p>
     <w:sectPr>

</xml_diff>